<commit_message>
[LTMH] 1. Genetic Epidemiology 투고 2. 저작권등록
</commit_message>
<xml_diff>
--- a/LTM_heritability/프로그램 등록 절차.docx
+++ b/LTM_heritability/프로그램 등록 절차.docx
@@ -11,6 +11,7 @@
       </w:r>
     </w:p>
     <w:p>
+      <w:bookmarkStart w:id="0" w:name="_GoBack"/>
       <w:r>
         <w:rPr>
           <w:rFonts w:hint="eastAsia"/>
@@ -32,7 +33,28 @@
         </w:rPr>
         <w:t xml:space="preserve"> 접속</w:t>
       </w:r>
-    </w:p>
+      <w:r>
+        <w:rPr>
+          <w:rFonts w:hint="eastAsia"/>
+        </w:rPr>
+        <w:t xml:space="preserve"> (인터넷 </w:t>
+      </w:r>
+      <w:proofErr w:type="spellStart"/>
+      <w:r>
+        <w:rPr>
+          <w:rFonts w:hint="eastAsia"/>
+        </w:rPr>
+        <w:t>익스플로러</w:t>
+      </w:r>
+      <w:proofErr w:type="spellEnd"/>
+      <w:r>
+        <w:rPr>
+          <w:rFonts w:hint="eastAsia"/>
+        </w:rPr>
+        <w:t xml:space="preserve"> 관리자권한으로)</w:t>
+      </w:r>
+    </w:p>
+    <w:bookmarkEnd w:id="0"/>
     <w:p>
       <w:r>
         <w:rPr>
@@ -90,35 +112,13 @@
       </w:r>
       <w:r>
         <w:rPr>
-          <w:rFonts w:ascii="Arial" w:hAnsi="Arial" w:cs="Arial"/>
+          <w:rFonts w:ascii="Arial" w:hAnsi="Arial" w:cs="Arial" w:hint="eastAsia"/>
           <w:color w:val="666666"/>
           <w:sz w:val="18"/>
           <w:szCs w:val="18"/>
           <w:shd w:val="clear" w:color="auto" w:fill="FFFFFF"/>
         </w:rPr>
-        <w:t>#</w:t>
-      </w:r>
-      <w:proofErr w:type="gramStart"/>
-      <w:r>
-        <w:rPr>
-          <w:rFonts w:ascii="Arial" w:hAnsi="Arial" w:cs="Arial"/>
-          <w:color w:val="666666"/>
-          <w:sz w:val="18"/>
-          <w:szCs w:val="18"/>
-          <w:shd w:val="clear" w:color="auto" w:fill="FFFFFF"/>
-        </w:rPr>
-        <w:t>)2e4t7</w:t>
-      </w:r>
-      <w:proofErr w:type="gramEnd"/>
-      <w:r>
-        <w:rPr>
-          <w:rFonts w:ascii="Arial" w:hAnsi="Arial" w:cs="Arial"/>
-          <w:color w:val="666666"/>
-          <w:sz w:val="18"/>
-          <w:szCs w:val="18"/>
-          <w:shd w:val="clear" w:color="auto" w:fill="FFFFFF"/>
-        </w:rPr>
-        <w:t>_i </w:t>
+        <w:t>won2714!</w:t>
       </w:r>
     </w:p>
     <w:p/>
@@ -429,16 +429,25 @@
         </w:rPr>
         <w:t xml:space="preserve">전자우편주소 : </w:t>
       </w:r>
-      <w:hyperlink r:id="rId9" w:tgtFrame="_blank" w:history="1">
+      <w:hyperlink r:id="rId9" w:history="1">
+        <w:r>
+          <w:rPr>
+            <w:rStyle w:val="a3"/>
+            <w:rFonts w:ascii="Helvetica" w:hAnsi="Helvetica" w:cs="Helvetica"/>
+            <w:sz w:val="21"/>
+            <w:szCs w:val="21"/>
+            <w:shd w:val="clear" w:color="auto" w:fill="FFFFFF"/>
+          </w:rPr>
+          <w:t xml:space="preserve"> chltngns</w:t>
+        </w:r>
         <w:r>
           <w:rPr>
             <w:rStyle w:val="a3"/>
             <w:rFonts w:ascii="맑은 고딕" w:eastAsia="맑은 고딕" w:hAnsi="맑은 고딕" w:hint="eastAsia"/>
-            <w:color w:val="1155CC"/>
             <w:szCs w:val="20"/>
             <w:shd w:val="clear" w:color="auto" w:fill="FFFFFF"/>
           </w:rPr>
-          <w:t>pks819@snu.ac.kr</w:t>
+          <w:t>@snu.ac.kr</w:t>
         </w:r>
       </w:hyperlink>
       <w:r>
@@ -455,7 +464,16 @@
           <w:szCs w:val="20"/>
           <w:shd w:val="clear" w:color="auto" w:fill="FFFFFF"/>
         </w:rPr>
-        <w:t>02-880-7891</w:t>
+        <w:t>02-880-</w:t>
+      </w:r>
+      <w:r>
+        <w:rPr>
+          <w:rFonts w:ascii="맑은 고딕" w:eastAsia="맑은 고딕" w:hAnsi="맑은 고딕" w:hint="eastAsia"/>
+          <w:color w:val="000000"/>
+          <w:szCs w:val="20"/>
+          <w:shd w:val="clear" w:color="auto" w:fill="FFFFFF"/>
+        </w:rPr>
+        <w:t>2028</w:t>
       </w:r>
     </w:p>
     <w:p>
@@ -480,6 +498,25 @@
     <w:p>
       <w:pPr>
         <w:rPr>
+          <w:rFonts w:ascii="맑은 고딕" w:eastAsia="맑은 고딕" w:hAnsi="맑은 고딕" w:hint="eastAsia"/>
+          <w:color w:val="000000"/>
+          <w:szCs w:val="20"/>
+          <w:shd w:val="clear" w:color="auto" w:fill="FFFFFF"/>
+        </w:rPr>
+      </w:pPr>
+      <w:r>
+        <w:rPr>
+          <w:rFonts w:ascii="맑은 고딕" w:eastAsia="맑은 고딕" w:hAnsi="맑은 고딕" w:hint="eastAsia"/>
+          <w:color w:val="000000"/>
+          <w:szCs w:val="20"/>
+          <w:shd w:val="clear" w:color="auto" w:fill="FFFFFF"/>
+        </w:rPr>
+        <w:t>8. 프로그램 등록 신청 명세서 정보 입력 후 다음 클릭</w:t>
+      </w:r>
+    </w:p>
+    <w:p>
+      <w:pPr>
+        <w:rPr>
           <w:rFonts w:ascii="맑은 고딕" w:eastAsia="맑은 고딕" w:hAnsi="맑은 고딕"/>
           <w:color w:val="000000"/>
           <w:szCs w:val="20"/>
@@ -489,11 +526,85 @@
       <w:r>
         <w:rPr>
           <w:rFonts w:ascii="맑은 고딕" w:eastAsia="맑은 고딕" w:hAnsi="맑은 고딕" w:hint="eastAsia"/>
-          <w:color w:val="000000"/>
-          <w:szCs w:val="20"/>
-          <w:shd w:val="clear" w:color="auto" w:fill="FFFFFF"/>
-        </w:rPr>
-        <w:t>8. 프로그램 등록 신청 명세서 정보 입력 후 다음 클릭</w:t>
+          <w:b/>
+          <w:bCs/>
+          <w:color w:val="FF0000"/>
+          <w:szCs w:val="20"/>
+          <w:shd w:val="clear" w:color="auto" w:fill="FFFFFF"/>
+        </w:rPr>
+        <w:t>업무상 창작에 참여한 자에 관한 사항(발명자 기재</w:t>
+      </w:r>
+      <w:proofErr w:type="gramStart"/>
+      <w:r>
+        <w:rPr>
+          <w:rFonts w:ascii="맑은 고딕" w:eastAsia="맑은 고딕" w:hAnsi="맑은 고딕" w:hint="eastAsia"/>
+          <w:b/>
+          <w:bCs/>
+          <w:color w:val="FF0000"/>
+          <w:szCs w:val="20"/>
+          <w:shd w:val="clear" w:color="auto" w:fill="FFFFFF"/>
+        </w:rPr>
+        <w:t>) :</w:t>
+      </w:r>
+      <w:proofErr w:type="gramEnd"/>
+      <w:r>
+        <w:rPr>
+          <w:rFonts w:ascii="맑은 고딕" w:eastAsia="맑은 고딕" w:hAnsi="맑은 고딕" w:hint="eastAsia"/>
+          <w:b/>
+          <w:bCs/>
+          <w:color w:val="FF0000"/>
+          <w:szCs w:val="20"/>
+          <w:shd w:val="clear" w:color="auto" w:fill="FFFFFF"/>
+        </w:rPr>
+        <w:t> </w:t>
+      </w:r>
+      <w:r>
+        <w:rPr>
+          <w:rFonts w:ascii="맑은 고딕" w:eastAsia="맑은 고딕" w:hAnsi="맑은 고딕" w:hint="eastAsia"/>
+          <w:b/>
+          <w:bCs/>
+          <w:color w:val="FF0000"/>
+          <w:szCs w:val="20"/>
+          <w:u w:val="single"/>
+          <w:shd w:val="clear" w:color="auto" w:fill="FFFFFF"/>
+        </w:rPr>
+        <w:t>“발명자 이름(주민번호 앞 6자리)”</w:t>
+      </w:r>
+      <w:proofErr w:type="spellStart"/>
+      <w:r>
+        <w:rPr>
+          <w:rFonts w:ascii="맑은 고딕" w:eastAsia="맑은 고딕" w:hAnsi="맑은 고딕" w:hint="eastAsia"/>
+          <w:b/>
+          <w:bCs/>
+          <w:color w:val="FF0000"/>
+          <w:szCs w:val="20"/>
+          <w:u w:val="single"/>
+          <w:shd w:val="clear" w:color="auto" w:fill="FFFFFF"/>
+        </w:rPr>
+        <w:t>를</w:t>
+      </w:r>
+      <w:proofErr w:type="spellEnd"/>
+      <w:r>
+        <w:rPr>
+          <w:rFonts w:ascii="맑은 고딕" w:eastAsia="맑은 고딕" w:hAnsi="맑은 고딕" w:hint="eastAsia"/>
+          <w:b/>
+          <w:bCs/>
+          <w:color w:val="FF0000"/>
+          <w:szCs w:val="20"/>
+          <w:u w:val="single"/>
+          <w:shd w:val="clear" w:color="auto" w:fill="FFFFFF"/>
+        </w:rPr>
+        <w:t xml:space="preserve"> 기재하여야 성과로 인정(해당 프로그램을 발명한 발명자 모두 기재)</w:t>
+      </w:r>
+      <w:r>
+        <w:rPr>
+          <w:rFonts w:ascii="맑은 고딕" w:eastAsia="맑은 고딕" w:hAnsi="맑은 고딕" w:hint="eastAsia"/>
+          <w:color w:val="FF0000"/>
+          <w:szCs w:val="20"/>
+          <w:u w:val="single"/>
+          <w:shd w:val="clear" w:color="auto" w:fill="FFFFFF"/>
+        </w:rPr>
+        <w:t>.</w:t>
       </w:r>
     </w:p>
     <w:p>
@@ -559,7 +670,25 @@
           <w:szCs w:val="20"/>
           <w:shd w:val="clear" w:color="auto" w:fill="FFFFFF"/>
         </w:rPr>
-        <w:t>11. http/://snuip.snu.ac.kr 접속 및 교수님 아이디로 로그인 (일치하지 않을 시 교수님께 문의)</w:t>
+        <w:t xml:space="preserve">11. </w:t>
+      </w:r>
+      <w:r>
+        <w:rPr>
+          <w:rFonts w:ascii="맑은 고딕" w:eastAsia="맑은 고딕" w:hAnsi="맑은 고딕"/>
+          <w:color w:val="000000"/>
+          <w:szCs w:val="20"/>
+          <w:shd w:val="clear" w:color="auto" w:fill="FFFFFF"/>
+        </w:rPr>
+        <w:t>https://srnd.snu.ac.kr/</w:t>
+      </w:r>
+      <w:r>
+        <w:rPr>
+          <w:rFonts w:ascii="맑은 고딕" w:eastAsia="맑은 고딕" w:hAnsi="맑은 고딕" w:hint="eastAsia"/>
+          <w:color w:val="000000"/>
+          <w:szCs w:val="20"/>
+          <w:shd w:val="clear" w:color="auto" w:fill="FFFFFF"/>
+        </w:rPr>
+        <w:t xml:space="preserve"> 접속 및 교수님 아이디로 로그인 (일치하지 않을 시 교수님께 문의)</w:t>
       </w:r>
     </w:p>
     <w:p>
@@ -607,7 +736,25 @@
           <w:szCs w:val="20"/>
           <w:shd w:val="clear" w:color="auto" w:fill="FFFFFF"/>
         </w:rPr>
-        <w:t xml:space="preserve">12. 출원관리 -&gt; 소프트웨어 및 그 외 저작권 -&gt; </w:t>
+        <w:t xml:space="preserve">12. </w:t>
+      </w:r>
+      <w:r>
+        <w:rPr>
+          <w:rFonts w:ascii="맑은 고딕" w:eastAsia="맑은 고딕" w:hAnsi="맑은 고딕" w:hint="eastAsia"/>
+          <w:color w:val="000000"/>
+          <w:szCs w:val="20"/>
+          <w:shd w:val="clear" w:color="auto" w:fill="FFFFFF"/>
+        </w:rPr>
+        <w:t xml:space="preserve">지식재산권 </w:t>
+      </w:r>
+      <w:r>
+        <w:rPr>
+          <w:rFonts w:ascii="맑은 고딕" w:eastAsia="맑은 고딕" w:hAnsi="맑은 고딕" w:hint="eastAsia"/>
+          <w:color w:val="000000"/>
+          <w:szCs w:val="20"/>
+          <w:shd w:val="clear" w:color="auto" w:fill="FFFFFF"/>
+        </w:rPr>
+        <w:t xml:space="preserve">-&gt; </w:t>
       </w:r>
       <w:r>
         <w:rPr>
@@ -636,6 +783,7 @@
           <w:szCs w:val="20"/>
           <w:shd w:val="clear" w:color="auto" w:fill="FFFFFF"/>
         </w:rPr>
+        <w:lastRenderedPageBreak/>
         <w:drawing>
           <wp:inline distT="0" distB="0" distL="0" distR="0">
             <wp:extent cx="5724525" cy="2657475"/>
@@ -713,6 +861,7 @@
           <w:szCs w:val="20"/>
           <w:shd w:val="clear" w:color="auto" w:fill="FFFFFF"/>
         </w:rPr>
+        <w:lastRenderedPageBreak/>
         <w:drawing>
           <wp:inline distT="0" distB="0" distL="0" distR="0">
             <wp:extent cx="5724525" cy="6200775"/>
@@ -1028,7 +1177,7 @@
     <w:p>
       <w:pPr>
         <w:rPr>
-          <w:rFonts w:ascii="맑은 고딕" w:eastAsia="맑은 고딕" w:hAnsi="맑은 고딕" w:hint="eastAsia"/>
+          <w:rFonts w:ascii="맑은 고딕" w:eastAsia="맑은 고딕" w:hAnsi="맑은 고딕"/>
           <w:color w:val="000000"/>
           <w:szCs w:val="20"/>
           <w:shd w:val="clear" w:color="auto" w:fill="FFFFFF"/>
@@ -1067,7 +1216,7 @@
     <w:p>
       <w:pPr>
         <w:rPr>
-          <w:rFonts w:ascii="맑은 고딕" w:eastAsia="맑은 고딕" w:hAnsi="맑은 고딕" w:hint="eastAsia"/>
+          <w:rFonts w:ascii="맑은 고딕" w:eastAsia="맑은 고딕" w:hAnsi="맑은 고딕"/>
           <w:color w:val="000000"/>
           <w:szCs w:val="20"/>
           <w:shd w:val="clear" w:color="auto" w:fill="FFFFFF"/>
@@ -1086,7 +1235,7 @@
     <w:p>
       <w:pPr>
         <w:rPr>
-          <w:rFonts w:ascii="맑은 고딕" w:eastAsia="맑은 고딕" w:hAnsi="맑은 고딕"/>
+          <w:rFonts w:ascii="맑은 고딕" w:eastAsia="맑은 고딕" w:hAnsi="맑은 고딕" w:hint="eastAsia"/>
           <w:color w:val="000000"/>
           <w:szCs w:val="20"/>
           <w:shd w:val="clear" w:color="auto" w:fill="FFFFFF"/>
@@ -1167,8 +1316,189 @@
         </w:rPr>
         <w:t>을 산단 프로그램 등록 담당자에게 메일로 보내기</w:t>
       </w:r>
-      <w:bookmarkStart w:id="0" w:name="_GoBack"/>
-      <w:bookmarkEnd w:id="0"/>
+    </w:p>
+    <w:p>
+      <w:pPr>
+        <w:rPr>
+          <w:rFonts w:ascii="맑은 고딕" w:eastAsia="맑은 고딕" w:hAnsi="맑은 고딕" w:hint="eastAsia"/>
+          <w:color w:val="000000"/>
+          <w:szCs w:val="20"/>
+          <w:shd w:val="clear" w:color="auto" w:fill="FFFFFF"/>
+        </w:rPr>
+      </w:pPr>
+    </w:p>
+    <w:p>
+      <w:pPr>
+        <w:pStyle w:val="m3443050846381838816msolistparagraph"/>
+        <w:shd w:val="clear" w:color="auto" w:fill="FFFFFF"/>
+        <w:spacing w:before="0" w:beforeAutospacing="0" w:after="0" w:afterAutospacing="0"/>
+        <w:ind w:left="800"/>
+        <w:jc w:val="both"/>
+        <w:rPr>
+          <w:rFonts w:ascii="맑은 고딕" w:eastAsia="맑은 고딕" w:hAnsi="맑은 고딕"/>
+          <w:color w:val="222222"/>
+          <w:sz w:val="20"/>
+          <w:szCs w:val="20"/>
+        </w:rPr>
+      </w:pPr>
+      <w:r>
+        <w:rPr>
+          <w:rFonts w:ascii="맑은 고딕" w:eastAsia="맑은 고딕" w:hAnsi="맑은 고딕" w:hint="eastAsia"/>
+          <w:b/>
+          <w:bCs/>
+          <w:color w:val="FF0000"/>
+          <w:sz w:val="20"/>
+          <w:szCs w:val="20"/>
+          <w:u w:val="single"/>
+          <w:shd w:val="clear" w:color="auto" w:fill="FFFF00"/>
+        </w:rPr>
+        <w:t>국가 R&amp;D 성과물인 경우 저작권 위원회의 저작권등록과 S/W 자산뱅크에 자산등록을 마치셔야 성과로 인정된다고 하오니 이점 참고하여 주시기 바랍니다</w:t>
+      </w:r>
+      <w:proofErr w:type="gramStart"/>
+      <w:r>
+        <w:rPr>
+          <w:rFonts w:ascii="맑은 고딕" w:eastAsia="맑은 고딕" w:hAnsi="맑은 고딕" w:hint="eastAsia"/>
+          <w:b/>
+          <w:bCs/>
+          <w:color w:val="FF0000"/>
+          <w:sz w:val="20"/>
+          <w:szCs w:val="20"/>
+          <w:shd w:val="clear" w:color="auto" w:fill="FFFF00"/>
+        </w:rPr>
+        <w:t>.</w:t>
+      </w:r>
+      <w:r>
+        <w:rPr>
+          <w:rFonts w:ascii="맑은 고딕" w:eastAsia="맑은 고딕" w:hAnsi="맑은 고딕" w:hint="eastAsia"/>
+          <w:b/>
+          <w:bCs/>
+          <w:color w:val="1F497D"/>
+          <w:sz w:val="20"/>
+          <w:szCs w:val="20"/>
+        </w:rPr>
+        <w:t>(</w:t>
+      </w:r>
+      <w:proofErr w:type="gramEnd"/>
+      <w:r>
+        <w:rPr>
+          <w:rFonts w:ascii="맑은 고딕" w:eastAsia="맑은 고딕" w:hAnsi="맑은 고딕" w:hint="eastAsia"/>
+          <w:b/>
+          <w:bCs/>
+          <w:color w:val="1F497D"/>
+          <w:sz w:val="20"/>
+          <w:szCs w:val="20"/>
+        </w:rPr>
+        <w:t>상기 그림 왼쪽메뉴 하단 참조)</w:t>
+      </w:r>
+    </w:p>
+    <w:p>
+      <w:pPr>
+        <w:shd w:val="clear" w:color="auto" w:fill="FFFFFF"/>
+        <w:ind w:firstLine="880"/>
+        <w:rPr>
+          <w:rFonts w:ascii="굴림" w:eastAsia="굴림" w:hAnsi="굴림" w:hint="eastAsia"/>
+          <w:color w:val="222222"/>
+          <w:sz w:val="24"/>
+          <w:szCs w:val="24"/>
+        </w:rPr>
+      </w:pPr>
+      <w:r>
+        <w:rPr>
+          <w:rFonts w:hint="eastAsia"/>
+          <w:b/>
+          <w:bCs/>
+          <w:color w:val="FF0000"/>
+          <w:sz w:val="22"/>
+          <w:shd w:val="clear" w:color="auto" w:fill="FFFF00"/>
+        </w:rPr>
+        <w:t>☞ [SW연구성과 자산뱅크 연계] </w:t>
+      </w:r>
+      <w:r>
+        <w:rPr>
+          <w:rFonts w:hint="eastAsia"/>
+          <w:b/>
+          <w:bCs/>
+          <w:color w:val="FF0000"/>
+          <w:shd w:val="clear" w:color="auto" w:fill="FFFF00"/>
+        </w:rPr>
+        <w:t>→ 목록 확인 후 오른쪽 하단에 </w:t>
+      </w:r>
+      <w:r>
+        <w:rPr>
+          <w:rFonts w:hint="eastAsia"/>
+          <w:b/>
+          <w:bCs/>
+          <w:color w:val="FF0000"/>
+          <w:sz w:val="22"/>
+          <w:shd w:val="clear" w:color="auto" w:fill="FFFF00"/>
+        </w:rPr>
+        <w:t>[자산등록] </w:t>
+      </w:r>
+      <w:r>
+        <w:rPr>
+          <w:rFonts w:hint="eastAsia"/>
+          <w:b/>
+          <w:bCs/>
+          <w:color w:val="FF0000"/>
+          <w:shd w:val="clear" w:color="auto" w:fill="FFFF00"/>
+        </w:rPr>
+        <w:t>경로로 접속하시어 자산등록 처리 완료 하시기 바랍니다</w:t>
+      </w:r>
+    </w:p>
+    <w:p>
+      <w:pPr>
+        <w:shd w:val="clear" w:color="auto" w:fill="FFFFFF"/>
+        <w:ind w:firstLine="1100"/>
+        <w:rPr>
+          <w:rFonts w:hint="eastAsia"/>
+          <w:color w:val="222222"/>
+        </w:rPr>
+      </w:pPr>
+      <w:proofErr w:type="gramStart"/>
+      <w:r>
+        <w:rPr>
+          <w:rFonts w:hint="eastAsia"/>
+          <w:b/>
+          <w:bCs/>
+          <w:color w:val="1F497D"/>
+          <w:sz w:val="22"/>
+        </w:rPr>
+        <w:t>▶소프트웨어자산뱅크 :</w:t>
+      </w:r>
+      <w:proofErr w:type="gramEnd"/>
+      <w:r>
+        <w:rPr>
+          <w:rFonts w:hint="eastAsia"/>
+          <w:b/>
+          <w:bCs/>
+          <w:color w:val="1F497D"/>
+          <w:sz w:val="22"/>
+        </w:rPr>
+        <w:t> </w:t>
+      </w:r>
+      <w:hyperlink r:id="rId14" w:tgtFrame="_blank" w:history="1">
+        <w:r>
+          <w:rPr>
+            <w:rStyle w:val="a3"/>
+            <w:rFonts w:hint="eastAsia"/>
+            <w:b/>
+            <w:bCs/>
+            <w:color w:val="1155CC"/>
+            <w:sz w:val="22"/>
+          </w:rPr>
+          <w:t>https://www.swbank.kr/asset/assetManage/main.do</w:t>
+        </w:r>
+      </w:hyperlink>
+    </w:p>
+    <w:p>
+      <w:pPr>
+        <w:rPr>
+          <w:rFonts w:ascii="맑은 고딕" w:eastAsia="맑은 고딕" w:hAnsi="맑은 고딕"/>
+          <w:color w:val="000000"/>
+          <w:szCs w:val="20"/>
+          <w:shd w:val="clear" w:color="auto" w:fill="FFFFFF"/>
+        </w:rPr>
+      </w:pPr>
     </w:p>
     <w:sectPr>
       <w:pgSz w:w="11906" w:h="16838"/>
@@ -1400,7 +1730,6 @@
   <w:style w:type="character" w:default="1" w:styleId="a0">
     <w:name w:val="Default Paragraph Font"/>
     <w:uiPriority w:val="1"/>
-    <w:semiHidden/>
     <w:unhideWhenUsed/>
   </w:style>
   <w:style w:type="table" w:default="1" w:styleId="a1">
@@ -1513,6 +1842,25 @@
     <w:link w:val="a6"/>
     <w:uiPriority w:val="99"/>
     <w:rsid w:val="00EE67B3"/>
+  </w:style>
+  <w:style w:type="paragraph" w:customStyle="1" w:styleId="m3443050846381838816msolistparagraph">
+    <w:name w:val="m_3443050846381838816msolistparagraph"/>
+    <w:basedOn w:val="a"/>
+    <w:rsid w:val="00D50C17"/>
+    <w:pPr>
+      <w:widowControl/>
+      <w:wordWrap/>
+      <w:autoSpaceDE/>
+      <w:autoSpaceDN/>
+      <w:spacing w:before="100" w:beforeAutospacing="1" w:after="100" w:afterAutospacing="1" w:line="240" w:lineRule="auto"/>
+      <w:jc w:val="left"/>
+    </w:pPr>
+    <w:rPr>
+      <w:rFonts w:ascii="굴림" w:eastAsia="굴림" w:hAnsi="굴림" w:cs="굴림"/>
+      <w:kern w:val="0"/>
+      <w:sz w:val="24"/>
+      <w:szCs w:val="24"/>
+    </w:rPr>
   </w:style>
 </w:styles>
 </file>
@@ -1687,7 +2035,6 @@
   <w:style w:type="character" w:default="1" w:styleId="a0">
     <w:name w:val="Default Paragraph Font"/>
     <w:uiPriority w:val="1"/>
-    <w:semiHidden/>
     <w:unhideWhenUsed/>
   </w:style>
   <w:style w:type="table" w:default="1" w:styleId="a1">
@@ -1800,6 +2147,25 @@
     <w:link w:val="a6"/>
     <w:uiPriority w:val="99"/>
     <w:rsid w:val="00EE67B3"/>
+  </w:style>
+  <w:style w:type="paragraph" w:customStyle="1" w:styleId="m3443050846381838816msolistparagraph">
+    <w:name w:val="m_3443050846381838816msolistparagraph"/>
+    <w:basedOn w:val="a"/>
+    <w:rsid w:val="00D50C17"/>
+    <w:pPr>
+      <w:widowControl/>
+      <w:wordWrap/>
+      <w:autoSpaceDE/>
+      <w:autoSpaceDN/>
+      <w:spacing w:before="100" w:beforeAutospacing="1" w:after="100" w:afterAutospacing="1" w:line="240" w:lineRule="auto"/>
+      <w:jc w:val="left"/>
+    </w:pPr>
+    <w:rPr>
+      <w:rFonts w:ascii="굴림" w:eastAsia="굴림" w:hAnsi="굴림" w:cs="굴림"/>
+      <w:kern w:val="0"/>
+      <w:sz w:val="24"/>
+      <w:szCs w:val="24"/>
+    </w:rPr>
   </w:style>
 </w:styles>
 </file>

</xml_diff>